<commit_message>
2nd commit - tidying report generation scripts
</commit_message>
<xml_diff>
--- a/Databricks/ARCHIVE/(Clone) TEST/bronze_data_quality_validation_report.docx
+++ b/Databricks/ARCHIVE/(Clone) TEST/bronze_data_quality_validation_report.docx
@@ -4,7 +4,7 @@
   <w:body>
     <w:p>
       <w:pPr>
-        <w:pStyle w:val="Heading1"/>
+        <w:pStyle w:val="Heading2"/>
       </w:pPr>
       <w:r>
         <w:t>Bronze Data Quality Validation Report</w:t>
@@ -17,14 +17,13 @@
         <w:tblLook w:firstColumn="1" w:firstRow="1" w:lastColumn="0" w:lastRow="0" w:noHBand="0" w:noVBand="1" w:val="04A0"/>
       </w:tblPr>
       <w:tblGrid>
-        <w:gridCol w:w="2880"/>
-        <w:gridCol w:w="2880"/>
-        <w:gridCol w:w="2880"/>
+        <w:gridCol w:w="4320"/>
+        <w:gridCol w:w="4320"/>
       </w:tblGrid>
       <w:tr>
         <w:tc>
           <w:tcPr>
-            <w:tcW w:type="dxa" w:w="2880"/>
+            <w:tcW w:type="dxa" w:w="4320"/>
           </w:tcPr>
           <w:p>
             <w:r>
@@ -34,7 +33,7 @@
         </w:tc>
         <w:tc>
           <w:tcPr>
-            <w:tcW w:type="dxa" w:w="2880"/>
+            <w:tcW w:type="dxa" w:w="4320"/>
           </w:tcPr>
           <w:p>
             <w:r>
@@ -42,13 +41,25 @@
             </w:r>
           </w:p>
         </w:tc>
+      </w:tr>
+      <w:tr>
         <w:tc>
           <w:tcPr>
-            <w:tcW w:type="dxa" w:w="2880"/>
+            <w:tcW w:type="dxa" w:w="4320"/>
           </w:tcPr>
           <w:p>
             <w:r>
-              <w:t>Data Lineage</w:t>
+              <w:t>'adjudicator employment term, hearing centre, do not use reason' table missing columns</w:t>
+            </w:r>
+          </w:p>
+        </w:tc>
+        <w:tc>
+          <w:tcPr>
+            <w:tcW w:type="dxa" w:w="4320"/>
+          </w:tcPr>
+          <w:p>
+            <w:r>
+              <w:t>[]</w:t>
             </w:r>
           </w:p>
         </w:tc>
@@ -56,17 +67,39 @@
       <w:tr>
         <w:tc>
           <w:tcPr>
-            <w:tcW w:type="dxa" w:w="2880"/>
+            <w:tcW w:type="dxa" w:w="4320"/>
           </w:tcPr>
           <w:p>
             <w:r>
-              <w:t>bronze_adjudicator_et_hc_dnur_missing_columns</w:t>
+              <w:t>'adjudicator employment term, hearing centre, do not use reason' table data type mismatch count</w:t>
             </w:r>
           </w:p>
         </w:tc>
         <w:tc>
           <w:tcPr>
-            <w:tcW w:type="dxa" w:w="2880"/>
+            <w:tcW w:type="dxa" w:w="4320"/>
+          </w:tcPr>
+          <w:p>
+            <w:r>
+              <w:t>0</w:t>
+            </w:r>
+          </w:p>
+        </w:tc>
+      </w:tr>
+      <w:tr>
+        <w:tc>
+          <w:tcPr>
+            <w:tcW w:type="dxa" w:w="4320"/>
+          </w:tcPr>
+          <w:p>
+            <w:r>
+              <w:t>'judicial officer history, users' table missing columns</w:t>
+            </w:r>
+          </w:p>
+        </w:tc>
+        <w:tc>
+          <w:tcPr>
+            <w:tcW w:type="dxa" w:w="4320"/>
           </w:tcPr>
           <w:p>
             <w:r>
@@ -74,13 +107,25 @@
             </w:r>
           </w:p>
         </w:tc>
+      </w:tr>
+      <w:tr>
         <w:tc>
           <w:tcPr>
-            <w:tcW w:type="dxa" w:w="2880"/>
+            <w:tcW w:type="dxa" w:w="4320"/>
           </w:tcPr>
           <w:p>
             <w:r>
-              <w:t>bronze.adjudicator_et_hc_dnur_missing</w:t>
+              <w:t>'judicial officer history, users' table data type mismatch count</w:t>
+            </w:r>
+          </w:p>
+        </w:tc>
+        <w:tc>
+          <w:tcPr>
+            <w:tcW w:type="dxa" w:w="4320"/>
+          </w:tcPr>
+          <w:p>
+            <w:r>
+              <w:t>0</w:t>
             </w:r>
           </w:p>
         </w:tc>
@@ -88,17 +133,39 @@
       <w:tr>
         <w:tc>
           <w:tcPr>
-            <w:tcW w:type="dxa" w:w="2880"/>
+            <w:tcW w:type="dxa" w:w="4320"/>
           </w:tcPr>
           <w:p>
             <w:r>
-              <w:t>bronze_adjudicator_et_hc_dnur_data_type_mismatch_count</w:t>
+              <w:t>'other centre hearing centre' table missing columns</w:t>
             </w:r>
           </w:p>
         </w:tc>
         <w:tc>
           <w:tcPr>
-            <w:tcW w:type="dxa" w:w="2880"/>
+            <w:tcW w:type="dxa" w:w="4320"/>
+          </w:tcPr>
+          <w:p>
+            <w:r>
+              <w:t>[]</w:t>
+            </w:r>
+          </w:p>
+        </w:tc>
+      </w:tr>
+      <w:tr>
+        <w:tc>
+          <w:tcPr>
+            <w:tcW w:type="dxa" w:w="4320"/>
+          </w:tcPr>
+          <w:p>
+            <w:r>
+              <w:t>'other centre hearing centre' table data type mismatch count</w:t>
+            </w:r>
+          </w:p>
+        </w:tc>
+        <w:tc>
+          <w:tcPr>
+            <w:tcW w:type="dxa" w:w="4320"/>
           </w:tcPr>
           <w:p>
             <w:r>
@@ -106,13 +173,25 @@
             </w:r>
           </w:p>
         </w:tc>
+      </w:tr>
+      <w:tr>
         <w:tc>
           <w:tcPr>
-            <w:tcW w:type="dxa" w:w="2880"/>
+            <w:tcW w:type="dxa" w:w="4320"/>
           </w:tcPr>
           <w:p>
             <w:r>
-              <w:t>bronze.adjudicator_et_hc_dnur_data_type_mismatch</w:t>
+              <w:t>'adjudicator role' table missing columns</w:t>
+            </w:r>
+          </w:p>
+        </w:tc>
+        <w:tc>
+          <w:tcPr>
+            <w:tcW w:type="dxa" w:w="4320"/>
+          </w:tcPr>
+          <w:p>
+            <w:r>
+              <w:t>[]</w:t>
             </w:r>
           </w:p>
         </w:tc>
@@ -120,31 +199,21 @@
       <w:tr>
         <w:tc>
           <w:tcPr>
-            <w:tcW w:type="dxa" w:w="2880"/>
+            <w:tcW w:type="dxa" w:w="4320"/>
           </w:tcPr>
           <w:p>
             <w:r>
-              <w:t>bronze_johistory_users_missing_columns</w:t>
+              <w:t>'adjudicator role' table data type mismatch count</w:t>
             </w:r>
           </w:p>
         </w:tc>
         <w:tc>
           <w:tcPr>
-            <w:tcW w:type="dxa" w:w="2880"/>
+            <w:tcW w:type="dxa" w:w="4320"/>
           </w:tcPr>
           <w:p>
             <w:r>
-              <w:t>[]</w:t>
-            </w:r>
-          </w:p>
-        </w:tc>
-        <w:tc>
-          <w:tcPr>
-            <w:tcW w:type="dxa" w:w="2880"/>
-          </w:tcPr>
-          <w:p>
-            <w:r>
-              <w:t>bronze.johistory_users_missing</w:t>
+              <w:t>0</w:t>
             </w:r>
           </w:p>
         </w:tc>
@@ -152,17 +221,39 @@
       <w:tr>
         <w:tc>
           <w:tcPr>
-            <w:tcW w:type="dxa" w:w="2880"/>
+            <w:tcW w:type="dxa" w:w="4320"/>
           </w:tcPr>
           <w:p>
             <w:r>
-              <w:t>bronze_johistory_users_data_type_mismatch_count</w:t>
+              <w:t>'adjudicator employment term, hearing centre, do not use reason' table exists</w:t>
             </w:r>
           </w:p>
         </w:tc>
         <w:tc>
           <w:tcPr>
-            <w:tcW w:type="dxa" w:w="2880"/>
+            <w:tcW w:type="dxa" w:w="4320"/>
+          </w:tcPr>
+          <w:p>
+            <w:r>
+              <w:t>True</w:t>
+            </w:r>
+          </w:p>
+        </w:tc>
+      </w:tr>
+      <w:tr>
+        <w:tc>
+          <w:tcPr>
+            <w:tcW w:type="dxa" w:w="4320"/>
+          </w:tcPr>
+          <w:p>
+            <w:r>
+              <w:t>'adjudicator employment term, hearing centre, do not use reason' 'adjudicator id' table null count</w:t>
+            </w:r>
+          </w:p>
+        </w:tc>
+        <w:tc>
+          <w:tcPr>
+            <w:tcW w:type="dxa" w:w="4320"/>
           </w:tcPr>
           <w:p>
             <w:r>
@@ -170,13 +261,25 @@
             </w:r>
           </w:p>
         </w:tc>
+      </w:tr>
+      <w:tr>
         <w:tc>
           <w:tcPr>
-            <w:tcW w:type="dxa" w:w="2880"/>
+            <w:tcW w:type="dxa" w:w="4320"/>
           </w:tcPr>
           <w:p>
             <w:r>
-              <w:t>bronze.johistory_users_data_type_mismatch</w:t>
+              <w:t>'judicial officer history, users' table exists</w:t>
+            </w:r>
+          </w:p>
+        </w:tc>
+        <w:tc>
+          <w:tcPr>
+            <w:tcW w:type="dxa" w:w="4320"/>
+          </w:tcPr>
+          <w:p>
+            <w:r>
+              <w:t>True</w:t>
             </w:r>
           </w:p>
         </w:tc>
@@ -184,31 +287,21 @@
       <w:tr>
         <w:tc>
           <w:tcPr>
-            <w:tcW w:type="dxa" w:w="2880"/>
+            <w:tcW w:type="dxa" w:w="4320"/>
           </w:tcPr>
           <w:p>
             <w:r>
-              <w:t>bronze_othercentre_hearingcentre_missing_columns</w:t>
+              <w:t>'judicial officer history, users' 'adjudicator id' table null count</w:t>
             </w:r>
           </w:p>
         </w:tc>
         <w:tc>
           <w:tcPr>
-            <w:tcW w:type="dxa" w:w="2880"/>
+            <w:tcW w:type="dxa" w:w="4320"/>
           </w:tcPr>
           <w:p>
             <w:r>
-              <w:t>[]</w:t>
-            </w:r>
-          </w:p>
-        </w:tc>
-        <w:tc>
-          <w:tcPr>
-            <w:tcW w:type="dxa" w:w="2880"/>
-          </w:tcPr>
-          <w:p>
-            <w:r>
-              <w:t>bronze.othercentre_hearingcentre_missing</w:t>
+              <w:t>0</w:t>
             </w:r>
           </w:p>
         </w:tc>
@@ -216,17 +309,39 @@
       <w:tr>
         <w:tc>
           <w:tcPr>
-            <w:tcW w:type="dxa" w:w="2880"/>
+            <w:tcW w:type="dxa" w:w="4320"/>
           </w:tcPr>
           <w:p>
             <w:r>
-              <w:t>bronze_othercentre_hearingcentre_data_type_mismatch_count</w:t>
+              <w:t>'other centre hearing centre' table exists</w:t>
             </w:r>
           </w:p>
         </w:tc>
         <w:tc>
           <w:tcPr>
-            <w:tcW w:type="dxa" w:w="2880"/>
+            <w:tcW w:type="dxa" w:w="4320"/>
+          </w:tcPr>
+          <w:p>
+            <w:r>
+              <w:t>True</w:t>
+            </w:r>
+          </w:p>
+        </w:tc>
+      </w:tr>
+      <w:tr>
+        <w:tc>
+          <w:tcPr>
+            <w:tcW w:type="dxa" w:w="4320"/>
+          </w:tcPr>
+          <w:p>
+            <w:r>
+              <w:t>'other centre hearing centre' 'adjudicator id' table null count</w:t>
+            </w:r>
+          </w:p>
+        </w:tc>
+        <w:tc>
+          <w:tcPr>
+            <w:tcW w:type="dxa" w:w="4320"/>
           </w:tcPr>
           <w:p>
             <w:r>
@@ -234,13 +349,25 @@
             </w:r>
           </w:p>
         </w:tc>
+      </w:tr>
+      <w:tr>
         <w:tc>
           <w:tcPr>
-            <w:tcW w:type="dxa" w:w="2880"/>
+            <w:tcW w:type="dxa" w:w="4320"/>
           </w:tcPr>
           <w:p>
             <w:r>
-              <w:t>bronze.othercentre_hearingcentre_data_type_mismatch</w:t>
+              <w:t>'adjudicator role' table exists</w:t>
+            </w:r>
+          </w:p>
+        </w:tc>
+        <w:tc>
+          <w:tcPr>
+            <w:tcW w:type="dxa" w:w="4320"/>
+          </w:tcPr>
+          <w:p>
+            <w:r>
+              <w:t>True</w:t>
             </w:r>
           </w:p>
         </w:tc>
@@ -248,319 +375,21 @@
       <w:tr>
         <w:tc>
           <w:tcPr>
-            <w:tcW w:type="dxa" w:w="2880"/>
+            <w:tcW w:type="dxa" w:w="4320"/>
           </w:tcPr>
           <w:p>
             <w:r>
-              <w:t>bronze_adjudicator_role_missing_columns</w:t>
+              <w:t>'adjudicator role' 'adjudicator id' table null count</w:t>
             </w:r>
           </w:p>
         </w:tc>
         <w:tc>
           <w:tcPr>
-            <w:tcW w:type="dxa" w:w="2880"/>
-          </w:tcPr>
-          <w:p>
-            <w:r>
-              <w:t>[]</w:t>
-            </w:r>
-          </w:p>
-        </w:tc>
-        <w:tc>
-          <w:tcPr>
-            <w:tcW w:type="dxa" w:w="2880"/>
-          </w:tcPr>
-          <w:p>
-            <w:r>
-              <w:t>bronze.adjudicator_role_missing</w:t>
-            </w:r>
-          </w:p>
-        </w:tc>
-      </w:tr>
-      <w:tr>
-        <w:tc>
-          <w:tcPr>
-            <w:tcW w:type="dxa" w:w="2880"/>
-          </w:tcPr>
-          <w:p>
-            <w:r>
-              <w:t>bronze_adjudicator_role_data_type_mismatch_count</w:t>
-            </w:r>
-          </w:p>
-        </w:tc>
-        <w:tc>
-          <w:tcPr>
-            <w:tcW w:type="dxa" w:w="2880"/>
+            <w:tcW w:type="dxa" w:w="4320"/>
           </w:tcPr>
           <w:p>
             <w:r>
               <w:t>0</w:t>
-            </w:r>
-          </w:p>
-        </w:tc>
-        <w:tc>
-          <w:tcPr>
-            <w:tcW w:type="dxa" w:w="2880"/>
-          </w:tcPr>
-          <w:p>
-            <w:r>
-              <w:t>bronze.adjudicator_role_data_type_mismatch</w:t>
-            </w:r>
-          </w:p>
-        </w:tc>
-      </w:tr>
-      <w:tr>
-        <w:tc>
-          <w:tcPr>
-            <w:tcW w:type="dxa" w:w="2880"/>
-          </w:tcPr>
-          <w:p>
-            <w:r>
-              <w:t>bronze_adjudicator_et_hc_dnur_exists</w:t>
-            </w:r>
-          </w:p>
-        </w:tc>
-        <w:tc>
-          <w:tcPr>
-            <w:tcW w:type="dxa" w:w="2880"/>
-          </w:tcPr>
-          <w:p>
-            <w:r>
-              <w:t>True</w:t>
-            </w:r>
-          </w:p>
-        </w:tc>
-        <w:tc>
-          <w:tcPr>
-            <w:tcW w:type="dxa" w:w="2880"/>
-          </w:tcPr>
-          <w:p>
-            <w:r>
-              <w:t>bronze.adjudicator_et_hc_dnur</w:t>
-            </w:r>
-          </w:p>
-        </w:tc>
-      </w:tr>
-      <w:tr>
-        <w:tc>
-          <w:tcPr>
-            <w:tcW w:type="dxa" w:w="2880"/>
-          </w:tcPr>
-          <w:p>
-            <w:r>
-              <w:t>bronze_adjudicator_et_hc_dnur_AdjudicatorId_null_count</w:t>
-            </w:r>
-          </w:p>
-        </w:tc>
-        <w:tc>
-          <w:tcPr>
-            <w:tcW w:type="dxa" w:w="2880"/>
-          </w:tcPr>
-          <w:p>
-            <w:r>
-              <w:t>0</w:t>
-            </w:r>
-          </w:p>
-        </w:tc>
-        <w:tc>
-          <w:tcPr>
-            <w:tcW w:type="dxa" w:w="2880"/>
-          </w:tcPr>
-          <w:p>
-            <w:r>
-              <w:t>bronze.adjudicator_et_hc_dnur_AdjudicatorId_null</w:t>
-            </w:r>
-          </w:p>
-        </w:tc>
-      </w:tr>
-      <w:tr>
-        <w:tc>
-          <w:tcPr>
-            <w:tcW w:type="dxa" w:w="2880"/>
-          </w:tcPr>
-          <w:p>
-            <w:r>
-              <w:t>bronze_johistory_users_exists</w:t>
-            </w:r>
-          </w:p>
-        </w:tc>
-        <w:tc>
-          <w:tcPr>
-            <w:tcW w:type="dxa" w:w="2880"/>
-          </w:tcPr>
-          <w:p>
-            <w:r>
-              <w:t>True</w:t>
-            </w:r>
-          </w:p>
-        </w:tc>
-        <w:tc>
-          <w:tcPr>
-            <w:tcW w:type="dxa" w:w="2880"/>
-          </w:tcPr>
-          <w:p>
-            <w:r>
-              <w:t>bronze.johistory_users</w:t>
-            </w:r>
-          </w:p>
-        </w:tc>
-      </w:tr>
-      <w:tr>
-        <w:tc>
-          <w:tcPr>
-            <w:tcW w:type="dxa" w:w="2880"/>
-          </w:tcPr>
-          <w:p>
-            <w:r>
-              <w:t>bronze_johistory_users_AdjudicatorId_null_count</w:t>
-            </w:r>
-          </w:p>
-        </w:tc>
-        <w:tc>
-          <w:tcPr>
-            <w:tcW w:type="dxa" w:w="2880"/>
-          </w:tcPr>
-          <w:p>
-            <w:r>
-              <w:t>0</w:t>
-            </w:r>
-          </w:p>
-        </w:tc>
-        <w:tc>
-          <w:tcPr>
-            <w:tcW w:type="dxa" w:w="2880"/>
-          </w:tcPr>
-          <w:p>
-            <w:r>
-              <w:t>bronze.johistory_users_AdjudicatorId_null</w:t>
-            </w:r>
-          </w:p>
-        </w:tc>
-      </w:tr>
-      <w:tr>
-        <w:tc>
-          <w:tcPr>
-            <w:tcW w:type="dxa" w:w="2880"/>
-          </w:tcPr>
-          <w:p>
-            <w:r>
-              <w:t>bronze_othercentre_hearingcentre_exists</w:t>
-            </w:r>
-          </w:p>
-        </w:tc>
-        <w:tc>
-          <w:tcPr>
-            <w:tcW w:type="dxa" w:w="2880"/>
-          </w:tcPr>
-          <w:p>
-            <w:r>
-              <w:t>True</w:t>
-            </w:r>
-          </w:p>
-        </w:tc>
-        <w:tc>
-          <w:tcPr>
-            <w:tcW w:type="dxa" w:w="2880"/>
-          </w:tcPr>
-          <w:p>
-            <w:r>
-              <w:t>bronze.othercentre_hearingcentre</w:t>
-            </w:r>
-          </w:p>
-        </w:tc>
-      </w:tr>
-      <w:tr>
-        <w:tc>
-          <w:tcPr>
-            <w:tcW w:type="dxa" w:w="2880"/>
-          </w:tcPr>
-          <w:p>
-            <w:r>
-              <w:t>bronze_othercentre_hearingcentre_AdjudicatorId_null_count</w:t>
-            </w:r>
-          </w:p>
-        </w:tc>
-        <w:tc>
-          <w:tcPr>
-            <w:tcW w:type="dxa" w:w="2880"/>
-          </w:tcPr>
-          <w:p>
-            <w:r>
-              <w:t>0</w:t>
-            </w:r>
-          </w:p>
-        </w:tc>
-        <w:tc>
-          <w:tcPr>
-            <w:tcW w:type="dxa" w:w="2880"/>
-          </w:tcPr>
-          <w:p>
-            <w:r>
-              <w:t>bronze.othercentre_hearingcentre_AdjudicatorId_null</w:t>
-            </w:r>
-          </w:p>
-        </w:tc>
-      </w:tr>
-      <w:tr>
-        <w:tc>
-          <w:tcPr>
-            <w:tcW w:type="dxa" w:w="2880"/>
-          </w:tcPr>
-          <w:p>
-            <w:r>
-              <w:t>bronze_adjudicator_role_exists</w:t>
-            </w:r>
-          </w:p>
-        </w:tc>
-        <w:tc>
-          <w:tcPr>
-            <w:tcW w:type="dxa" w:w="2880"/>
-          </w:tcPr>
-          <w:p>
-            <w:r>
-              <w:t>True</w:t>
-            </w:r>
-          </w:p>
-        </w:tc>
-        <w:tc>
-          <w:tcPr>
-            <w:tcW w:type="dxa" w:w="2880"/>
-          </w:tcPr>
-          <w:p>
-            <w:r>
-              <w:t>bronze.adjudicator_role</w:t>
-            </w:r>
-          </w:p>
-        </w:tc>
-      </w:tr>
-      <w:tr>
-        <w:tc>
-          <w:tcPr>
-            <w:tcW w:type="dxa" w:w="2880"/>
-          </w:tcPr>
-          <w:p>
-            <w:r>
-              <w:t>bronze_adjudicator_role_AdjudicatorId_null_count</w:t>
-            </w:r>
-          </w:p>
-        </w:tc>
-        <w:tc>
-          <w:tcPr>
-            <w:tcW w:type="dxa" w:w="2880"/>
-          </w:tcPr>
-          <w:p>
-            <w:r>
-              <w:t>0</w:t>
-            </w:r>
-          </w:p>
-        </w:tc>
-        <w:tc>
-          <w:tcPr>
-            <w:tcW w:type="dxa" w:w="2880"/>
-          </w:tcPr>
-          <w:p>
-            <w:r>
-              <w:t>bronze.adjudicator_role_AdjudicatorId_null</w:t>
             </w:r>
           </w:p>
         </w:tc>

</xml_diff>